<commit_message>
Fixed Diagram in word file, removed diagrams from project
</commit_message>
<xml_diff>
--- a/B16 Ex03 Sapir 201028867 Bar 200959286.docx
+++ b/B16 Ex03 Sapir 201028867 Bar 200959286.docx
@@ -72,14 +72,7 @@
           <w:rFonts w:hint="cs"/>
           <w:rtl/>
         </w:rPr>
-        <w:t xml:space="preserve"> </w:t>
-      </w:r>
-      <w:r>
-        <w:rPr>
-          <w:rFonts w:hint="cs"/>
-          <w:rtl/>
-        </w:rPr>
-        <w:t xml:space="preserve">חלון עריכת תמונה אשר מאפשר שימוש בפילטרים גרפיים מובנים ויצירת פילטרים גרפיים חדשים, שמירתם ושימוש חוזר שלהם על תמונות נוספות. אפשרות העלאה של התמונה שנוצרה לפרופיל </w:t>
+        <w:t xml:space="preserve"> חלון עריכת תמונה אשר מאפשר שימוש בפילטרים גרפיים מובנים ויצירת פילטרים גרפיים חדשים, שמירתם ושימוש חוזר שלהם על תמונות נוספות. אפשרות העלאה של התמונה שנוצרה לפרופיל </w:t>
       </w:r>
       <w:proofErr w:type="spellStart"/>
       <w:r>
@@ -106,46 +99,6 @@
           <w:rtl/>
         </w:rPr>
         <w:t>).</w:t>
-      </w:r>
-    </w:p>
-    <w:p>
-      <w:pPr>
-        <w:spacing w:after="0" w:line="240" w:lineRule="auto"/>
-        <w:ind w:right="720"/>
-      </w:pPr>
-    </w:p>
-    <w:p>
-      <w:pPr>
-        <w:spacing w:after="0" w:line="240" w:lineRule="auto"/>
-        <w:ind w:left="720" w:right="-426"/>
-      </w:pPr>
-    </w:p>
-    <w:p>
-      <w:pPr>
-        <w:pStyle w:val="3"/>
-        <w:rPr>
-          <w:rtl/>
-        </w:rPr>
-      </w:pPr>
-      <w:r>
-        <w:rPr>
-          <w:rFonts w:hint="cs"/>
-          <w:rtl/>
-        </w:rPr>
-        <w:t xml:space="preserve">תבנית מס' 1 </w:t>
-      </w:r>
-      <w:r>
-        <w:rPr>
-          <w:rtl/>
-        </w:rPr>
-        <w:t>–</w:t>
-      </w:r>
-      <w:r>
-        <w:rPr>
-          <w:rFonts w:hint="cs"/>
-          <w:rtl/>
-        </w:rPr>
-        <w:t xml:space="preserve"> [שם התבנית]</w:t>
       </w:r>
     </w:p>
     <w:p>
@@ -155,14 +108,44 @@
           <w:numId w:val="1"/>
         </w:numPr>
         <w:spacing w:after="0" w:line="240" w:lineRule="auto"/>
-        <w:ind w:right="0"/>
-      </w:pPr>
-      <w:r>
-        <w:rPr>
-          <w:rFonts w:hint="cs"/>
-          <w:rtl/>
-        </w:rPr>
-        <w:t>סיבת הבחירה / שימוש בתבנית:</w:t>
+        <w:ind w:right="-426"/>
+      </w:pPr>
+      <w:r>
+        <w:rPr>
+          <w:rFonts w:hint="cs"/>
+          <w:rtl/>
+        </w:rPr>
+        <w:t>יכולת ליצור פילטרים חדשים של תמונות,</w:t>
+      </w:r>
+      <w:r>
+        <w:rPr>
+          <w:rFonts w:hint="cs"/>
+          <w:rtl/>
+        </w:rPr>
+        <w:t xml:space="preserve"> להפעיל את</w:t>
+      </w:r>
+      <w:r>
+        <w:rPr>
+          <w:rFonts w:hint="cs"/>
+          <w:rtl/>
+        </w:rPr>
+        <w:t xml:space="preserve"> הפילטרים על התמונות פרופיל, ולהעלות אותן </w:t>
+      </w:r>
+      <w:proofErr w:type="spellStart"/>
+      <w:r>
+        <w:rPr>
+          <w:rFonts w:hint="cs"/>
+          <w:rtl/>
+        </w:rPr>
+        <w:t>לפייסבוק</w:t>
+      </w:r>
+      <w:proofErr w:type="spellEnd"/>
+      <w:r>
+        <w:rPr>
+          <w:rFonts w:hint="cs"/>
+          <w:rtl/>
+        </w:rPr>
+        <w:t>. יכולת ליצור קבוצות של פילטרים במבנה של עץ, ויכולת לבצע שינויים בקבוצה של פילטרים שישפיעו אוטומטית על כל הפילטרים שבתוכה.</w:t>
       </w:r>
     </w:p>
     <w:p>
@@ -170,18 +153,42 @@
         <w:spacing w:after="0" w:line="240" w:lineRule="auto"/>
         <w:ind w:right="720"/>
       </w:pPr>
-      <w:r>
-        <w:rPr>
-          <w:rFonts w:hint="cs"/>
-          <w:rtl/>
-        </w:rPr>
-        <w:t>[תיאור הסיבה / הצורך בשימוש בתבנית במערכת שלכם]</w:t>
-      </w:r>
-      <w:r>
-        <w:rPr>
-          <w:rtl/>
-        </w:rPr>
-        <w:br/>
+    </w:p>
+    <w:p>
+      <w:pPr>
+        <w:spacing w:after="0" w:line="240" w:lineRule="auto"/>
+        <w:ind w:left="720" w:right="-426"/>
+      </w:pPr>
+    </w:p>
+    <w:p>
+      <w:pPr>
+        <w:pStyle w:val="3"/>
+        <w:rPr>
+          <w:rtl/>
+        </w:rPr>
+      </w:pPr>
+      <w:r>
+        <w:rPr>
+          <w:rFonts w:hint="cs"/>
+          <w:rtl/>
+        </w:rPr>
+        <w:t xml:space="preserve">תבנית מס' 1 </w:t>
+      </w:r>
+      <w:r>
+        <w:rPr>
+          <w:rtl/>
+        </w:rPr>
+        <w:t>–</w:t>
+      </w:r>
+      <w:r>
+        <w:rPr>
+          <w:rFonts w:hint="cs"/>
+          <w:rtl/>
+        </w:rPr>
+        <w:t xml:space="preserve"> </w:t>
+      </w:r>
+      <w:r>
+        <w:t>Iterator</w:t>
       </w:r>
     </w:p>
     <w:p>
@@ -198,33 +205,58 @@
           <w:rFonts w:hint="cs"/>
           <w:rtl/>
         </w:rPr>
-        <w:t>אופן המימוש:</w:t>
-      </w:r>
-    </w:p>
-    <w:p>
-      <w:pPr>
-        <w:spacing w:after="0" w:line="240" w:lineRule="auto"/>
-        <w:ind w:right="720"/>
-      </w:pPr>
-      <w:r>
-        <w:rPr>
-          <w:rFonts w:hint="cs"/>
-          <w:rtl/>
-        </w:rPr>
-        <w:t>[תיאור המימוש</w:t>
-      </w:r>
-      <w:r>
-        <w:rPr>
-          <w:rFonts w:hint="cs"/>
-          <w:rtl/>
-        </w:rPr>
-        <w:t xml:space="preserve"> והיכן ניתן למצוא אותו בקוד]</w:t>
-      </w:r>
-    </w:p>
-    <w:p>
-      <w:pPr>
-        <w:spacing w:after="0" w:line="240" w:lineRule="auto"/>
-        <w:ind w:right="720"/>
+        <w:t>סיבת הבחירה / שימוש בתבנית:</w:t>
+      </w:r>
+    </w:p>
+    <w:p>
+      <w:pPr>
+        <w:spacing w:after="0" w:line="240" w:lineRule="auto"/>
+        <w:ind w:left="720" w:right="720"/>
+        <w:rPr>
+          <w:rtl/>
+        </w:rPr>
+      </w:pPr>
+      <w:r>
+        <w:rPr>
+          <w:rFonts w:hint="cs"/>
+          <w:rtl/>
+        </w:rPr>
+        <w:t>בתרגיל הקודם, מלבד האופציה להגדיר פילטרים חדשים שהמשתמש יוצר בעצמו, הוספנו את האופציה ליצור קבוצות של פילטרים ולשנות את אופיין ביתר קלות.</w:t>
+      </w:r>
+    </w:p>
+    <w:p>
+      <w:pPr>
+        <w:spacing w:after="0" w:line="240" w:lineRule="auto"/>
+        <w:ind w:left="720" w:right="720"/>
+      </w:pPr>
+      <w:r>
+        <w:rPr>
+          <w:rFonts w:hint="cs"/>
+          <w:rtl/>
+        </w:rPr>
+        <w:t>ככל שהמשתמש יוצר מגוון רחב יותר של פילטרים חדשים/קבוצות של פילטרים התמצאות בתפריט הפילטרים עלול להיות מעיק ולא פרודוקטיבי, ולכן טבעי היה להוסיף אופציית חיפוש פילטר מקיפה לפי שם.</w:t>
+      </w:r>
+    </w:p>
+    <w:p>
+      <w:pPr>
+        <w:spacing w:after="0" w:line="240" w:lineRule="auto"/>
+        <w:ind w:left="720" w:right="720"/>
+      </w:pPr>
+      <w:r>
+        <w:rPr>
+          <w:rFonts w:hint="cs"/>
+          <w:rtl/>
+        </w:rPr>
+        <w:t>פשוט הזן את שם הפילטר בשדה החיפוש, ותקבל אוטומטית את הפילטרים המתאימים.</w:t>
+      </w:r>
+    </w:p>
+    <w:p>
+      <w:pPr>
+        <w:spacing w:after="0" w:line="240" w:lineRule="auto"/>
+        <w:ind w:left="720" w:right="720"/>
+        <w:rPr>
+          <w:rtl/>
+        </w:rPr>
       </w:pPr>
     </w:p>
     <w:p>
@@ -234,50 +266,350 @@
           <w:numId w:val="1"/>
         </w:numPr>
         <w:spacing w:after="0" w:line="240" w:lineRule="auto"/>
-      </w:pPr>
-      <w:r>
-        <w:t>Sequence Diagram</w:t>
+        <w:ind w:right="0"/>
+      </w:pPr>
+      <w:r>
+        <w:rPr>
+          <w:rFonts w:hint="cs"/>
+          <w:rtl/>
+        </w:rPr>
+        <w:t>אופן המימוש:</w:t>
+      </w:r>
+    </w:p>
+    <w:p>
+      <w:pPr>
+        <w:spacing w:after="0" w:line="240" w:lineRule="auto"/>
+        <w:ind w:left="720" w:right="720"/>
+        <w:rPr>
+          <w:rtl/>
+        </w:rPr>
+      </w:pPr>
+      <w:r>
+        <w:rPr>
+          <w:rFonts w:hint="cs"/>
+          <w:rtl/>
+        </w:rPr>
+        <w:t>מכיוון שמבנה הנתונים המאכלס את כל הפילטרים/</w:t>
+      </w:r>
+      <w:r>
+        <w:rPr>
+          <w:rFonts w:hint="cs"/>
+          <w:rtl/>
+        </w:rPr>
+        <w:t xml:space="preserve">קבוצות </w:t>
+      </w:r>
+      <w:r>
+        <w:rPr>
+          <w:rFonts w:hint="cs"/>
+          <w:rtl/>
+        </w:rPr>
+        <w:t>פילטרים</w:t>
+      </w:r>
+      <w:r>
+        <w:rPr>
+          <w:rFonts w:hint="cs"/>
+          <w:rtl/>
+        </w:rPr>
+        <w:t>,</w:t>
+      </w:r>
+      <w:r>
+        <w:rPr>
+          <w:rFonts w:hint="cs"/>
+          <w:rtl/>
+        </w:rPr>
+        <w:t xml:space="preserve"> הוא למעשה ה</w:t>
+      </w:r>
+      <w:r>
+        <w:t>composite</w:t>
+      </w:r>
+      <w:r>
+        <w:rPr>
+          <w:rFonts w:hint="cs"/>
+          <w:rtl/>
+        </w:rPr>
+        <w:t xml:space="preserve"> שמימשנו בתרגיל הקודם [במקרה שלנו הוא </w:t>
+      </w:r>
+      <w:proofErr w:type="spellStart"/>
+      <w:r>
+        <w:t>FilterGroup</w:t>
+      </w:r>
+      <w:proofErr w:type="spellEnd"/>
+      <w:r>
+        <w:rPr>
+          <w:rFonts w:hint="cs"/>
+          <w:rtl/>
+        </w:rPr>
+        <w:t>]</w:t>
+      </w:r>
+      <w:r>
+        <w:rPr>
+          <w:rFonts w:hint="cs"/>
+          <w:rtl/>
+        </w:rPr>
+        <w:t xml:space="preserve"> נוצר לנו מבנה</w:t>
+      </w:r>
+      <w:r>
+        <w:rPr>
+          <w:rFonts w:hint="cs"/>
+          <w:rtl/>
+        </w:rPr>
+        <w:t xml:space="preserve"> מסוג עץ, כך שבתוך </w:t>
+      </w:r>
+      <w:proofErr w:type="spellStart"/>
+      <w:r>
+        <w:rPr>
+          <w:rFonts w:hint="cs"/>
+        </w:rPr>
+        <w:t>F</w:t>
+      </w:r>
+      <w:r>
+        <w:t>ilterGroup</w:t>
+      </w:r>
+      <w:proofErr w:type="spellEnd"/>
+      <w:r>
+        <w:t xml:space="preserve"> </w:t>
+      </w:r>
+      <w:r>
+        <w:rPr>
+          <w:rFonts w:hint="cs"/>
+          <w:rtl/>
+        </w:rPr>
+        <w:t xml:space="preserve"> בודד עשויים להיות תתי קבוצות, תתי </w:t>
+      </w:r>
+      <w:proofErr w:type="spellStart"/>
+      <w:r>
+        <w:rPr>
+          <w:rFonts w:hint="cs"/>
+          <w:rtl/>
+        </w:rPr>
+        <w:t>תתי</w:t>
+      </w:r>
+      <w:proofErr w:type="spellEnd"/>
+      <w:r>
+        <w:rPr>
+          <w:rFonts w:hint="cs"/>
+          <w:rtl/>
+        </w:rPr>
+        <w:t xml:space="preserve"> קבוצות וכך הלאה.</w:t>
+      </w:r>
+    </w:p>
+    <w:p>
+      <w:pPr>
+        <w:spacing w:after="0" w:line="240" w:lineRule="auto"/>
+        <w:ind w:left="720" w:right="720"/>
+      </w:pPr>
+      <w:r>
+        <w:rPr>
+          <w:rFonts w:hint="cs"/>
+          <w:rtl/>
+        </w:rPr>
+        <w:t>לשם</w:t>
+      </w:r>
+      <w:r>
+        <w:t xml:space="preserve"> </w:t>
+      </w:r>
+      <w:r>
+        <w:rPr>
+          <w:rFonts w:hint="cs"/>
+          <w:rtl/>
+        </w:rPr>
+        <w:t xml:space="preserve"> חיפוש שמי במבנה מורכב זה, </w:t>
+      </w:r>
+      <w:r>
+        <w:rPr>
+          <w:rFonts w:hint="cs"/>
+          <w:rtl/>
+        </w:rPr>
+        <w:t>יצרנו עבור</w:t>
+      </w:r>
+      <w:proofErr w:type="spellStart"/>
+      <w:r>
+        <w:t>FilterGroup</w:t>
+      </w:r>
+      <w:proofErr w:type="spellEnd"/>
+      <w:r>
+        <w:t xml:space="preserve"> </w:t>
+      </w:r>
+      <w:r>
+        <w:rPr>
+          <w:rFonts w:hint="cs"/>
+          <w:rtl/>
+        </w:rPr>
+        <w:t xml:space="preserve"> מחלקה מקוננת בשם </w:t>
+      </w:r>
+      <w:proofErr w:type="spellStart"/>
+      <w:r>
+        <w:t>FilterGroupIterator</w:t>
+      </w:r>
+      <w:proofErr w:type="spellEnd"/>
+      <w:r>
+        <w:t xml:space="preserve">, </w:t>
+      </w:r>
+      <w:r>
+        <w:rPr>
+          <w:rFonts w:hint="cs"/>
+          <w:rtl/>
+        </w:rPr>
+        <w:t xml:space="preserve"> שהיא למעשה מממשת את הממשק </w:t>
+      </w:r>
+      <w:proofErr w:type="spellStart"/>
+      <w:r>
+        <w:t>IEnumerator</w:t>
+      </w:r>
+      <w:proofErr w:type="spellEnd"/>
+      <w:r>
+        <w:t>&lt;</w:t>
+      </w:r>
+      <w:proofErr w:type="spellStart"/>
+      <w:r>
+        <w:t>IFilter</w:t>
+      </w:r>
+      <w:proofErr w:type="spellEnd"/>
+      <w:r>
+        <w:t>&gt;</w:t>
+      </w:r>
+    </w:p>
+    <w:p>
+      <w:pPr>
+        <w:spacing w:after="0" w:line="240" w:lineRule="auto"/>
+        <w:ind w:left="720" w:right="720"/>
+      </w:pPr>
+      <w:r>
+        <w:rPr>
+          <w:rFonts w:hint="cs"/>
+          <w:rtl/>
+        </w:rPr>
+        <w:t>ה</w:t>
+      </w:r>
+      <w:r>
+        <w:t>traverse</w:t>
+      </w:r>
+      <w:r>
+        <w:rPr>
+          <w:rFonts w:hint="cs"/>
+          <w:rtl/>
+        </w:rPr>
+        <w:t xml:space="preserve"> שמומש </w:t>
+      </w:r>
+      <w:proofErr w:type="spellStart"/>
+      <w:r>
+        <w:rPr>
+          <w:rFonts w:hint="cs"/>
+          <w:rtl/>
+        </w:rPr>
+        <w:t>באיטרטור</w:t>
+      </w:r>
+      <w:proofErr w:type="spellEnd"/>
+      <w:r>
+        <w:rPr>
+          <w:rFonts w:hint="cs"/>
+          <w:rtl/>
+        </w:rPr>
+        <w:t xml:space="preserve"> הוא למעשה מימוש של </w:t>
+      </w:r>
+      <w:r>
+        <w:rPr>
+          <w:rFonts w:hint="cs"/>
+        </w:rPr>
+        <w:t>DFS</w:t>
+      </w:r>
+      <w:r>
+        <w:rPr>
+          <w:rFonts w:hint="cs"/>
+          <w:rtl/>
+        </w:rPr>
+        <w:t xml:space="preserve"> באמצעות מחסנית של </w:t>
+      </w:r>
+      <w:proofErr w:type="spellStart"/>
+      <w:r>
+        <w:rPr>
+          <w:rFonts w:hint="cs"/>
+          <w:rtl/>
+        </w:rPr>
+        <w:t>איטרטורים</w:t>
+      </w:r>
+      <w:proofErr w:type="spellEnd"/>
+      <w:r>
+        <w:rPr>
+          <w:rFonts w:hint="cs"/>
+          <w:rtl/>
+        </w:rPr>
+        <w:t>. ככל שיורדים בעומק המבנה, נדחפים אובייקטים למחסנית, וכשמסיימים רמה נשלף האובייקט העליון מהמחסנית</w:t>
+      </w:r>
+      <w:r>
+        <w:t>.</w:t>
+      </w:r>
+    </w:p>
+    <w:p>
+      <w:pPr>
+        <w:spacing w:after="0" w:line="240" w:lineRule="auto"/>
+        <w:ind w:left="720" w:right="720"/>
+        <w:rPr>
+          <w:rtl/>
+        </w:rPr>
+      </w:pPr>
+      <w:r>
+        <w:rPr>
+          <w:rFonts w:hint="cs"/>
+          <w:rtl/>
+        </w:rPr>
+        <w:t xml:space="preserve">כדי להשתמש ביכולות של </w:t>
+      </w:r>
+      <w:proofErr w:type="spellStart"/>
+      <w:r>
+        <w:t>linq</w:t>
+      </w:r>
+      <w:proofErr w:type="spellEnd"/>
+      <w:r>
+        <w:rPr>
+          <w:rFonts w:hint="cs"/>
+          <w:rtl/>
+        </w:rPr>
+        <w:t xml:space="preserve"> שהכרנו בכיתה, </w:t>
+      </w:r>
+      <w:proofErr w:type="spellStart"/>
+      <w:r>
+        <w:t>FilterGroup</w:t>
+      </w:r>
+      <w:proofErr w:type="spellEnd"/>
+      <w:r>
+        <w:t xml:space="preserve"> </w:t>
+      </w:r>
+      <w:r>
+        <w:rPr>
+          <w:rFonts w:hint="cs"/>
+          <w:rtl/>
+        </w:rPr>
+        <w:t xml:space="preserve"> מימשה את הממשק </w:t>
+      </w:r>
+      <w:proofErr w:type="spellStart"/>
+      <w:r>
+        <w:t>IEnumerable</w:t>
+      </w:r>
+      <w:proofErr w:type="spellEnd"/>
+      <w:r>
+        <w:rPr>
+          <w:rFonts w:hint="cs"/>
+          <w:rtl/>
+        </w:rPr>
+        <w:t xml:space="preserve">, ואז ביצענו </w:t>
+      </w:r>
+      <w:r>
+        <w:t xml:space="preserve">query </w:t>
+      </w:r>
+      <w:r>
+        <w:rPr>
+          <w:rFonts w:hint="cs"/>
+          <w:rtl/>
+        </w:rPr>
+        <w:t xml:space="preserve"> פשוט שמסנן את כל האובייקטים לפי השם שניתן בחיפוש, והצגנו את התוצאות.</w:t>
       </w:r>
     </w:p>
     <w:p>
       <w:pPr>
         <w:spacing w:after="0" w:line="240" w:lineRule="auto"/>
         <w:ind w:right="720"/>
-        <w:rPr>
-          <w:rtl/>
-        </w:rPr>
-      </w:pPr>
-      <w:r>
-        <w:rPr>
-          <w:rFonts w:hint="cs"/>
-          <w:rtl/>
-        </w:rPr>
-        <w:t>[</w:t>
-      </w:r>
-      <w:r>
-        <w:t>sequence diagram</w:t>
-      </w:r>
-      <w:r>
-        <w:rPr>
-          <w:rFonts w:hint="cs"/>
-          <w:rtl/>
-        </w:rPr>
-        <w:t xml:space="preserve"> שמציגה את התהליך שקשור לתבנית</w:t>
-      </w:r>
-      <w:r>
-        <w:rPr>
-          <w:rFonts w:hint="cs"/>
-          <w:rtl/>
-        </w:rPr>
-        <w:t xml:space="preserve"> והאינטראקציה בין המחלקות</w:t>
-      </w:r>
-      <w:r>
-        <w:rPr>
-          <w:rFonts w:hint="cs"/>
-          <w:rtl/>
-        </w:rPr>
-        <w:t>]</w:t>
-      </w:r>
+      </w:pPr>
     </w:p>
     <w:p>
       <w:pPr>
@@ -286,6 +618,12 @@
         <w:rPr>
           <w:rtl/>
         </w:rPr>
+      </w:pPr>
+    </w:p>
+    <w:p>
+      <w:pPr>
+        <w:spacing w:after="0" w:line="240" w:lineRule="auto"/>
+        <w:ind w:right="720"/>
       </w:pPr>
     </w:p>
     <w:p>
@@ -297,14 +635,7 @@
         <w:spacing w:after="0" w:line="240" w:lineRule="auto"/>
       </w:pPr>
       <w:r>
-        <w:t>Class Diagram</w:t>
-      </w:r>
-      <w:r>
-        <w:rPr>
-          <w:rFonts w:hint="cs"/>
-          <w:rtl/>
-        </w:rPr>
-        <w:tab/>
+        <w:t>Sequence Diagram</w:t>
       </w:r>
     </w:p>
     <w:p>
@@ -317,97 +648,59 @@
       </w:pPr>
       <w:r>
         <w:rPr>
-          <w:rFonts w:hint="cs"/>
-          <w:rtl/>
-        </w:rPr>
-        <w:t>[</w:t>
-      </w:r>
-      <w:r>
-        <w:t>class diagram</w:t>
-      </w:r>
-      <w:r>
-        <w:rPr>
-          <w:rFonts w:hint="cs"/>
-          <w:rtl/>
-        </w:rPr>
-        <w:t xml:space="preserve"> שמתארת את המחלקות שלכם שמעורבות בתבנית (תיאור מלא שכולל </w:t>
-      </w:r>
-      <w:r>
-        <w:t>Properties</w:t>
-      </w:r>
-      <w:r>
-        <w:rPr>
-          <w:rFonts w:hint="cs"/>
-          <w:rtl/>
-        </w:rPr>
-        <w:t xml:space="preserve"> ו- </w:t>
-      </w:r>
-      <w:r>
-        <w:t>Methods</w:t>
-      </w:r>
-      <w:r>
-        <w:rPr>
-          <w:rFonts w:hint="cs"/>
-          <w:rtl/>
-        </w:rPr>
-        <w:t>) והיחסים ביניהם (תאור מלא עבור כל יחס כפי שלמדנו בכיתה). עבור כל מחלקה שלכם, כיתבו מי המקבילה שלה (אם יש כזו) בתבנית (</w:t>
-      </w:r>
-      <w:r>
-        <w:t>Pattern</w:t>
-      </w:r>
-      <w:r>
-        <w:rPr>
-          <w:rFonts w:hint="cs"/>
-          <w:rtl/>
-        </w:rPr>
-        <w:t>) שבחרתם</w:t>
-      </w:r>
-    </w:p>
-    <w:p>
-      <w:pPr>
-        <w:spacing w:after="0" w:line="240" w:lineRule="auto"/>
-        <w:ind w:right="720"/>
-        <w:rPr>
-          <w:rtl/>
-        </w:rPr>
-      </w:pPr>
-    </w:p>
-    <w:p>
-      <w:pPr>
-        <w:spacing w:after="0" w:line="240" w:lineRule="auto"/>
-        <w:ind w:right="720"/>
-      </w:pPr>
-    </w:p>
-    <w:p>
-      <w:pPr>
-        <w:pStyle w:val="3"/>
-        <w:rPr>
-          <w:rFonts w:hint="cs"/>
-          <w:rtl/>
-        </w:rPr>
-      </w:pPr>
-      <w:r>
-        <w:rPr>
-          <w:rFonts w:hint="cs"/>
-          <w:rtl/>
-        </w:rPr>
-        <w:t xml:space="preserve">תבנית מס' 2 </w:t>
-      </w:r>
-      <w:r>
-        <w:rPr>
-          <w:rtl/>
-        </w:rPr>
-        <w:t>–</w:t>
-      </w:r>
-      <w:r>
-        <w:rPr>
-          <w:rFonts w:hint="cs"/>
-          <w:rtl/>
-        </w:rPr>
-        <w:t xml:space="preserve"> </w:t>
-      </w:r>
-      <w:r>
-        <w:t>Strategy</w:t>
+          <w:rFonts w:cs="Arial"/>
+          <w:noProof/>
+          <w:rtl/>
+        </w:rPr>
+        <w:lastRenderedPageBreak/>
+        <w:drawing>
+          <wp:inline distT="0" distB="0" distL="0" distR="0">
+            <wp:extent cx="5274310" cy="4729566"/>
+            <wp:effectExtent l="0" t="0" r="2540" b="0"/>
+            <wp:docPr id="11" name="תמונה 11"/>
+            <wp:cNvGraphicFramePr>
+              <a:graphicFrameLocks xmlns:a="http://schemas.openxmlformats.org/drawingml/2006/main" noChangeAspect="1"/>
+            </wp:cNvGraphicFramePr>
+            <a:graphic xmlns:a="http://schemas.openxmlformats.org/drawingml/2006/main">
+              <a:graphicData uri="http://schemas.openxmlformats.org/drawingml/2006/picture">
+                <pic:pic xmlns:pic="http://schemas.openxmlformats.org/drawingml/2006/picture">
+                  <pic:nvPicPr>
+                    <pic:cNvPr id="0" name="Picture 4"/>
+                    <pic:cNvPicPr>
+                      <a:picLocks noChangeAspect="1" noChangeArrowheads="1"/>
+                    </pic:cNvPicPr>
+                  </pic:nvPicPr>
+                  <pic:blipFill>
+                    <a:blip r:embed="rId10" cstate="print">
+                      <a:extLst>
+                        <a:ext uri="{28A0092B-C50C-407E-A947-70E740481C1C}">
+                          <a14:useLocalDpi xmlns:a14="http://schemas.microsoft.com/office/drawing/2010/main" val="0"/>
+                        </a:ext>
+                      </a:extLst>
+                    </a:blip>
+                    <a:srcRect/>
+                    <a:stretch>
+                      <a:fillRect/>
+                    </a:stretch>
+                  </pic:blipFill>
+                  <pic:spPr bwMode="auto">
+                    <a:xfrm>
+                      <a:off x="0" y="0"/>
+                      <a:ext cx="5274310" cy="4729566"/>
+                    </a:xfrm>
+                    <a:prstGeom prst="rect">
+                      <a:avLst/>
+                    </a:prstGeom>
+                    <a:noFill/>
+                    <a:ln>
+                      <a:noFill/>
+                    </a:ln>
+                  </pic:spPr>
+                </pic:pic>
+              </a:graphicData>
+            </a:graphic>
+          </wp:inline>
+        </w:drawing>
       </w:r>
     </w:p>
     <w:p>
@@ -417,145 +710,248 @@
           <w:numId w:val="1"/>
         </w:numPr>
         <w:spacing w:after="0" w:line="240" w:lineRule="auto"/>
-        <w:ind w:right="0"/>
-      </w:pPr>
-      <w:r>
-        <w:rPr>
-          <w:rFonts w:hint="cs"/>
-          <w:rtl/>
-        </w:rPr>
-        <w:t>סיבת הבחירה / שימוש בתבנית:</w:t>
+      </w:pPr>
+      <w:r>
+        <w:t>Class Diagram</w:t>
       </w:r>
     </w:p>
     <w:p>
       <w:pPr>
         <w:spacing w:after="0" w:line="240" w:lineRule="auto"/>
         <w:ind w:right="720"/>
-      </w:pPr>
-      <w:r>
-        <w:rPr>
-          <w:rFonts w:hint="cs"/>
-          <w:rtl/>
-        </w:rPr>
-        <w:t xml:space="preserve">משתמש </w:t>
+        <w:jc w:val="center"/>
+      </w:pPr>
+    </w:p>
+    <w:p>
+      <w:pPr>
+        <w:spacing w:after="0" w:line="240" w:lineRule="auto"/>
+        <w:ind w:right="720"/>
+        <w:jc w:val="center"/>
+      </w:pPr>
+    </w:p>
+    <w:p>
+      <w:pPr>
+        <w:spacing w:after="0" w:line="240" w:lineRule="auto"/>
+        <w:ind w:right="720"/>
+        <w:jc w:val="center"/>
+      </w:pPr>
+      <w:proofErr w:type="gramStart"/>
+      <w:r>
+        <w:t>Aggregate :</w:t>
+      </w:r>
+      <w:proofErr w:type="gramEnd"/>
+      <w:r>
+        <w:t xml:space="preserve"> </w:t>
       </w:r>
       <w:proofErr w:type="spellStart"/>
       <w:r>
-        <w:rPr>
-          <w:rFonts w:hint="cs"/>
-          <w:rtl/>
-        </w:rPr>
-        <w:t>פייסבוק</w:t>
+        <w:t>IEnumerable</w:t>
       </w:r>
       <w:proofErr w:type="spellEnd"/>
-      <w:r>
-        <w:rPr>
-          <w:rFonts w:hint="cs"/>
-          <w:rtl/>
-        </w:rPr>
-        <w:t xml:space="preserve"> לעתים ירצה לראות אילו עמודים שהוא "אהב" כדאי לו למחוק </w:t>
+    </w:p>
+    <w:p>
+      <w:pPr>
+        <w:spacing w:after="0" w:line="240" w:lineRule="auto"/>
+        <w:ind w:right="720"/>
+        <w:jc w:val="center"/>
+      </w:pPr>
+      <w:proofErr w:type="gramStart"/>
+      <w:r>
+        <w:t>Iterator :</w:t>
+      </w:r>
+      <w:proofErr w:type="gramEnd"/>
+      <w:r>
+        <w:t xml:space="preserve"> </w:t>
       </w:r>
       <w:proofErr w:type="spellStart"/>
       <w:r>
-        <w:rPr>
-          <w:rFonts w:hint="cs"/>
-          <w:rtl/>
-        </w:rPr>
-        <w:t>מהפייסבוק</w:t>
+        <w:t>I</w:t>
+      </w:r>
+      <w:r>
+        <w:rPr>
+          <w:rFonts w:hint="cs"/>
+        </w:rPr>
+        <w:t>E</w:t>
+      </w:r>
+      <w:r>
+        <w:t>numerator</w:t>
       </w:r>
       <w:proofErr w:type="spellEnd"/>
-      <w:r>
-        <w:rPr>
-          <w:rFonts w:hint="cs"/>
-          <w:rtl/>
-        </w:rPr>
-        <w:t xml:space="preserve">. לשם כך הוא ירצה לראות רק את חלקם בהתאם לפילטר </w:t>
-      </w:r>
+    </w:p>
+    <w:p>
+      <w:pPr>
+        <w:spacing w:after="0" w:line="240" w:lineRule="auto"/>
+        <w:ind w:right="720"/>
+        <w:jc w:val="center"/>
+      </w:pPr>
       <w:proofErr w:type="spellStart"/>
       <w:r>
-        <w:rPr>
-          <w:rFonts w:hint="cs"/>
-          <w:rtl/>
-        </w:rPr>
-        <w:t>מסויים</w:t>
+        <w:t>ConcreteAggregate</w:t>
       </w:r>
       <w:proofErr w:type="spellEnd"/>
       <w:r>
-        <w:rPr>
-          <w:rFonts w:hint="cs"/>
-          <w:rtl/>
-        </w:rPr>
-        <w:t xml:space="preserve">. לדוגמה: פילטר שמראה רק את העמודים הלא פעילים, או פילטר המראה רק את העמודים בשפה </w:t>
+        <w:t xml:space="preserve">: </w:t>
       </w:r>
       <w:proofErr w:type="spellStart"/>
       <w:r>
-        <w:rPr>
-          <w:rFonts w:hint="cs"/>
-          <w:rtl/>
-        </w:rPr>
-        <w:t>מסויימת</w:t>
+        <w:t>FilterGroup</w:t>
       </w:r>
       <w:proofErr w:type="spellEnd"/>
-      <w:r>
-        <w:rPr>
-          <w:rFonts w:hint="cs"/>
-          <w:rtl/>
-        </w:rPr>
-        <w:t xml:space="preserve">, או פילטר שמראה רק את העמודים שיש להם פחות ממס' </w:t>
-      </w:r>
+    </w:p>
+    <w:p>
+      <w:pPr>
+        <w:spacing w:after="0" w:line="240" w:lineRule="auto"/>
+        <w:ind w:right="720"/>
+        <w:jc w:val="center"/>
+      </w:pPr>
       <w:proofErr w:type="spellStart"/>
       <w:r>
-        <w:rPr>
-          <w:rFonts w:hint="cs"/>
-          <w:rtl/>
-        </w:rPr>
-        <w:t>לייקים</w:t>
+        <w:t>ConcreteIterator</w:t>
       </w:r>
       <w:proofErr w:type="spellEnd"/>
       <w:r>
+        <w:t xml:space="preserve">: </w:t>
+      </w:r>
+      <w:proofErr w:type="spellStart"/>
+      <w:r>
+        <w:t>FilterGroupIterator</w:t>
+      </w:r>
+      <w:proofErr w:type="spellEnd"/>
+    </w:p>
+    <w:p>
+      <w:pPr>
+        <w:spacing w:after="0" w:line="240" w:lineRule="auto"/>
+        <w:ind w:right="720"/>
+        <w:jc w:val="center"/>
+      </w:pPr>
+      <w:r>
+        <w:t xml:space="preserve">Client: </w:t>
+      </w:r>
+      <w:proofErr w:type="spellStart"/>
+      <w:r>
+        <w:t>FormImageEditing</w:t>
+      </w:r>
+      <w:proofErr w:type="spellEnd"/>
+    </w:p>
+    <w:p>
+      <w:pPr>
+        <w:spacing w:after="0" w:line="240" w:lineRule="auto"/>
+        <w:ind w:right="720"/>
+        <w:jc w:val="center"/>
+      </w:pPr>
+    </w:p>
+    <w:p>
+      <w:pPr>
+        <w:spacing w:after="0" w:line="240" w:lineRule="auto"/>
+        <w:ind w:right="720"/>
+        <w:jc w:val="center"/>
+      </w:pPr>
+    </w:p>
+    <w:p>
+      <w:pPr>
+        <w:spacing w:after="0" w:line="240" w:lineRule="auto"/>
+        <w:ind w:right="720"/>
+        <w:jc w:val="center"/>
+      </w:pPr>
+      <w:r>
+        <w:rPr>
+          <w:rFonts w:hint="cs"/>
+          <w:rtl/>
+        </w:rPr>
+        <w:tab/>
+      </w:r>
+    </w:p>
+    <w:p>
+      <w:pPr>
+        <w:spacing w:after="0" w:line="240" w:lineRule="auto"/>
+        <w:ind w:right="720"/>
+      </w:pPr>
+      <w:r>
+        <w:rPr>
+          <w:rFonts w:cs="Arial"/>
+          <w:noProof/>
+          <w:rtl/>
+        </w:rPr>
+        <w:lastRenderedPageBreak/>
+        <w:drawing>
+          <wp:inline distT="0" distB="0" distL="0" distR="0">
+            <wp:extent cx="5274310" cy="3303756"/>
+            <wp:effectExtent l="0" t="0" r="2540" b="0"/>
+            <wp:docPr id="10" name="תמונה 10"/>
+            <wp:cNvGraphicFramePr>
+              <a:graphicFrameLocks xmlns:a="http://schemas.openxmlformats.org/drawingml/2006/main" noChangeAspect="1"/>
+            </wp:cNvGraphicFramePr>
+            <a:graphic xmlns:a="http://schemas.openxmlformats.org/drawingml/2006/main">
+              <a:graphicData uri="http://schemas.openxmlformats.org/drawingml/2006/picture">
+                <pic:pic xmlns:pic="http://schemas.openxmlformats.org/drawingml/2006/picture">
+                  <pic:nvPicPr>
+                    <pic:cNvPr id="0" name="Picture 3"/>
+                    <pic:cNvPicPr>
+                      <a:picLocks noChangeAspect="1" noChangeArrowheads="1"/>
+                    </pic:cNvPicPr>
+                  </pic:nvPicPr>
+                  <pic:blipFill>
+                    <a:blip r:embed="rId11">
+                      <a:extLst>
+                        <a:ext uri="{28A0092B-C50C-407E-A947-70E740481C1C}">
+                          <a14:useLocalDpi xmlns:a14="http://schemas.microsoft.com/office/drawing/2010/main" val="0"/>
+                        </a:ext>
+                      </a:extLst>
+                    </a:blip>
+                    <a:srcRect/>
+                    <a:stretch>
+                      <a:fillRect/>
+                    </a:stretch>
+                  </pic:blipFill>
+                  <pic:spPr bwMode="auto">
+                    <a:xfrm>
+                      <a:off x="0" y="0"/>
+                      <a:ext cx="5274310" cy="3303756"/>
+                    </a:xfrm>
+                    <a:prstGeom prst="rect">
+                      <a:avLst/>
+                    </a:prstGeom>
+                    <a:noFill/>
+                    <a:ln>
+                      <a:noFill/>
+                    </a:ln>
+                  </pic:spPr>
+                </pic:pic>
+              </a:graphicData>
+            </a:graphic>
+          </wp:inline>
+        </w:drawing>
+      </w:r>
+    </w:p>
+    <w:p>
+      <w:pPr>
+        <w:pStyle w:val="3"/>
+        <w:rPr>
+          <w:rtl/>
+        </w:rPr>
+      </w:pPr>
+      <w:r>
+        <w:rPr>
+          <w:rFonts w:hint="cs"/>
+          <w:rtl/>
+        </w:rPr>
+        <w:t xml:space="preserve">תבנית מס' 2 </w:t>
+      </w:r>
+      <w:r>
+        <w:rPr>
+          <w:rtl/>
+        </w:rPr>
+        <w:t>–</w:t>
+      </w:r>
+      <w:r>
         <w:rPr>
           <w:rFonts w:hint="cs"/>
           <w:rtl/>
         </w:rPr>
         <w:t xml:space="preserve"> </w:t>
       </w:r>
-      <w:proofErr w:type="spellStart"/>
-      <w:r>
-        <w:rPr>
-          <w:rFonts w:hint="cs"/>
-          <w:rtl/>
-        </w:rPr>
-        <w:t>מסויים</w:t>
-      </w:r>
-      <w:proofErr w:type="spellEnd"/>
-      <w:r>
-        <w:rPr>
-          <w:rFonts w:hint="cs"/>
-          <w:rtl/>
-        </w:rPr>
-        <w:t xml:space="preserve"> </w:t>
-      </w:r>
-      <w:proofErr w:type="spellStart"/>
-      <w:r>
-        <w:rPr>
-          <w:rFonts w:hint="cs"/>
-          <w:rtl/>
-        </w:rPr>
-        <w:t>וכו</w:t>
-      </w:r>
-      <w:proofErr w:type="spellEnd"/>
-      <w:r>
-        <w:rPr>
-          <w:rFonts w:hint="cs"/>
-          <w:rtl/>
-        </w:rPr>
-        <w:t>'. זאת במטרה לדעת אילו עמודים כדאי לו (לפי בחירתו) למחוק.</w:t>
-      </w:r>
-      <w:r>
-        <w:rPr>
-          <w:rtl/>
-        </w:rPr>
-        <w:br/>
+      <w:r>
+        <w:t>Strategy</w:t>
       </w:r>
     </w:p>
     <w:p>
@@ -572,6 +968,163 @@
           <w:rFonts w:hint="cs"/>
           <w:rtl/>
         </w:rPr>
+        <w:t>סיבת הבחירה / שימוש בתבנית:</w:t>
+      </w:r>
+    </w:p>
+    <w:p>
+      <w:pPr>
+        <w:spacing w:after="0" w:line="240" w:lineRule="auto"/>
+        <w:ind w:right="720"/>
+      </w:pPr>
+      <w:r>
+        <w:rPr>
+          <w:rFonts w:hint="cs"/>
+          <w:rtl/>
+        </w:rPr>
+        <w:t xml:space="preserve">משתמש </w:t>
+      </w:r>
+      <w:proofErr w:type="spellStart"/>
+      <w:r>
+        <w:rPr>
+          <w:rFonts w:hint="cs"/>
+          <w:rtl/>
+        </w:rPr>
+        <w:t>פייסבוק</w:t>
+      </w:r>
+      <w:proofErr w:type="spellEnd"/>
+      <w:r>
+        <w:rPr>
+          <w:rFonts w:hint="cs"/>
+          <w:rtl/>
+        </w:rPr>
+        <w:t xml:space="preserve"> לעתים ירצה לראות אילו עמודים שהוא "אהב" כדאי לו למחוק </w:t>
+      </w:r>
+      <w:proofErr w:type="spellStart"/>
+      <w:r>
+        <w:rPr>
+          <w:rFonts w:hint="cs"/>
+          <w:rtl/>
+        </w:rPr>
+        <w:t>מהפייסבוק</w:t>
+      </w:r>
+      <w:proofErr w:type="spellEnd"/>
+      <w:r>
+        <w:rPr>
+          <w:rFonts w:hint="cs"/>
+          <w:rtl/>
+        </w:rPr>
+        <w:t xml:space="preserve">. לשם כך הוא ירצה לראות רק את חלקם בהתאם לפילטר </w:t>
+      </w:r>
+      <w:proofErr w:type="spellStart"/>
+      <w:r>
+        <w:rPr>
+          <w:rFonts w:hint="cs"/>
+          <w:rtl/>
+        </w:rPr>
+        <w:t>מסויים</w:t>
+      </w:r>
+      <w:proofErr w:type="spellEnd"/>
+      <w:r>
+        <w:rPr>
+          <w:rFonts w:hint="cs"/>
+          <w:rtl/>
+        </w:rPr>
+        <w:t xml:space="preserve">. לדוגמה: פילטר שמראה רק את העמודים הלא פעילים, או פילטר המראה רק את העמודים בשפה </w:t>
+      </w:r>
+      <w:proofErr w:type="spellStart"/>
+      <w:r>
+        <w:rPr>
+          <w:rFonts w:hint="cs"/>
+          <w:rtl/>
+        </w:rPr>
+        <w:t>מסויימת</w:t>
+      </w:r>
+      <w:proofErr w:type="spellEnd"/>
+      <w:r>
+        <w:rPr>
+          <w:rFonts w:hint="cs"/>
+          <w:rtl/>
+        </w:rPr>
+        <w:t>, או פילטר שמראה רק את העמודים שיש ל</w:t>
+      </w:r>
+      <w:bookmarkStart w:id="0" w:name="_GoBack"/>
+      <w:bookmarkEnd w:id="0"/>
+      <w:r>
+        <w:rPr>
+          <w:rFonts w:hint="cs"/>
+          <w:rtl/>
+        </w:rPr>
+        <w:t xml:space="preserve">הם פחות ממס' </w:t>
+      </w:r>
+      <w:proofErr w:type="spellStart"/>
+      <w:r>
+        <w:rPr>
+          <w:rFonts w:hint="cs"/>
+          <w:rtl/>
+        </w:rPr>
+        <w:t>לייקים</w:t>
+      </w:r>
+      <w:proofErr w:type="spellEnd"/>
+      <w:r>
+        <w:rPr>
+          <w:rFonts w:hint="cs"/>
+          <w:rtl/>
+        </w:rPr>
+        <w:t xml:space="preserve"> </w:t>
+      </w:r>
+      <w:proofErr w:type="spellStart"/>
+      <w:r>
+        <w:rPr>
+          <w:rFonts w:hint="cs"/>
+          <w:rtl/>
+        </w:rPr>
+        <w:t>מסויים</w:t>
+      </w:r>
+      <w:proofErr w:type="spellEnd"/>
+      <w:r>
+        <w:rPr>
+          <w:rFonts w:hint="cs"/>
+          <w:rtl/>
+        </w:rPr>
+        <w:t xml:space="preserve"> </w:t>
+      </w:r>
+      <w:proofErr w:type="spellStart"/>
+      <w:r>
+        <w:rPr>
+          <w:rFonts w:hint="cs"/>
+          <w:rtl/>
+        </w:rPr>
+        <w:t>וכו</w:t>
+      </w:r>
+      <w:proofErr w:type="spellEnd"/>
+      <w:r>
+        <w:rPr>
+          <w:rFonts w:hint="cs"/>
+          <w:rtl/>
+        </w:rPr>
+        <w:t>'. זאת במטרה לדעת אילו עמודים כדאי לו (לפי בחירתו) למחוק.</w:t>
+      </w:r>
+      <w:r>
+        <w:rPr>
+          <w:rtl/>
+        </w:rPr>
+        <w:br/>
+      </w:r>
+    </w:p>
+    <w:p>
+      <w:pPr>
+        <w:numPr>
+          <w:ilvl w:val="0"/>
+          <w:numId w:val="1"/>
+        </w:numPr>
+        <w:spacing w:after="0" w:line="240" w:lineRule="auto"/>
+        <w:ind w:right="0"/>
+      </w:pPr>
+      <w:r>
+        <w:rPr>
+          <w:rFonts w:hint="cs"/>
+          <w:rtl/>
+        </w:rPr>
         <w:t>אופן המימוש:</w:t>
       </w:r>
     </w:p>
@@ -580,7 +1133,6 @@
         <w:spacing w:after="0" w:line="240" w:lineRule="auto"/>
         <w:ind w:right="720"/>
         <w:rPr>
-          <w:rFonts w:hint="cs"/>
           <w:rtl/>
         </w:rPr>
       </w:pPr>
@@ -760,7 +1312,6 @@
         <w:spacing w:after="0" w:line="240" w:lineRule="auto"/>
         <w:ind w:right="720"/>
         <w:rPr>
-          <w:rFonts w:hint="cs"/>
           <w:rtl/>
         </w:rPr>
       </w:pPr>
@@ -930,7 +1481,7 @@
                     </pic:cNvPicPr>
                   </pic:nvPicPr>
                   <pic:blipFill>
-                    <a:blip r:embed="rId10">
+                    <a:blip r:embed="rId12">
                       <a:extLst>
                         <a:ext uri="{28A0092B-C50C-407E-A947-70E740481C1C}">
                           <a14:useLocalDpi xmlns:a14="http://schemas.microsoft.com/office/drawing/2010/main" val="0"/>
@@ -992,70 +1543,164 @@
     </w:p>
     <w:p>
       <w:pPr>
-        <w:rPr>
-          <w:rtl/>
-        </w:rPr>
-      </w:pPr>
-      <w:r>
-        <w:rPr>
-          <w:rFonts w:hint="cs"/>
-          <w:rtl/>
-        </w:rPr>
-        <w:t>[</w:t>
-      </w:r>
-      <w:r>
-        <w:t>class diagram</w:t>
-      </w:r>
-      <w:r>
-        <w:rPr>
-          <w:rFonts w:hint="cs"/>
-          <w:rtl/>
-        </w:rPr>
-        <w:t xml:space="preserve"> שמתארת את המחלקות שלכם שמעורבות בתבנית (תיאור מלא שכולל </w:t>
-      </w:r>
-      <w:r>
-        <w:t>Properties</w:t>
-      </w:r>
-      <w:r>
-        <w:rPr>
-          <w:rFonts w:hint="cs"/>
-          <w:rtl/>
-        </w:rPr>
-        <w:t xml:space="preserve"> ו- </w:t>
-      </w:r>
-      <w:r>
-        <w:t>Methods</w:t>
-      </w:r>
-      <w:r>
-        <w:rPr>
-          <w:rFonts w:hint="cs"/>
-          <w:rtl/>
-        </w:rPr>
-        <w:t>) והיחסים ביניהם (תאור מלא עבור כל יחס כפי שלמדנו בכיתה). עבור כל מחלקה שלכם, כיתבו מי המקבילה שלה (אם יש כזו) בתבנית (</w:t>
-      </w:r>
-      <w:r>
-        <w:t>Pattern</w:t>
-      </w:r>
-      <w:r>
-        <w:rPr>
-          <w:rFonts w:hint="cs"/>
-          <w:rtl/>
-        </w:rPr>
-        <w:t>) שבחרתם</w:t>
-      </w:r>
-    </w:p>
-    <w:p>
-      <w:pPr>
-        <w:rPr>
-          <w:rtl/>
-        </w:rPr>
-      </w:pPr>
+        <w:spacing w:after="0" w:line="240" w:lineRule="auto"/>
+        <w:ind w:left="720" w:right="720"/>
+        <w:jc w:val="center"/>
+      </w:pPr>
+      <w:r>
+        <w:t>Context</w:t>
+      </w:r>
+      <w:r>
+        <w:t xml:space="preserve">: </w:t>
+      </w:r>
+      <w:proofErr w:type="spellStart"/>
+      <w:r>
+        <w:t>MainForm</w:t>
+      </w:r>
+      <w:proofErr w:type="spellEnd"/>
+    </w:p>
+    <w:p>
+      <w:pPr>
+        <w:spacing w:after="0" w:line="240" w:lineRule="auto"/>
+        <w:ind w:left="720" w:right="720"/>
+        <w:jc w:val="center"/>
+      </w:pPr>
+      <w:r>
+        <w:t xml:space="preserve">Strategy: </w:t>
+      </w:r>
+      <w:proofErr w:type="spellStart"/>
+      <w:r>
+        <w:t>IP</w:t>
+      </w:r>
+      <w:r>
+        <w:t>agesFilterer</w:t>
+      </w:r>
+      <w:proofErr w:type="spellEnd"/>
+    </w:p>
+    <w:p>
+      <w:pPr>
+        <w:spacing w:after="0" w:line="240" w:lineRule="auto"/>
+        <w:ind w:left="720" w:right="720"/>
+        <w:jc w:val="center"/>
+      </w:pPr>
+      <w:r>
+        <w:t xml:space="preserve">ConcreteStrategy1: </w:t>
+      </w:r>
+      <w:proofErr w:type="spellStart"/>
+      <w:r>
+        <w:t>InactivePageFilter</w:t>
+      </w:r>
+      <w:proofErr w:type="spellEnd"/>
+    </w:p>
+    <w:p>
+      <w:pPr>
+        <w:spacing w:after="0" w:line="240" w:lineRule="auto"/>
+        <w:ind w:left="720" w:right="720"/>
+        <w:jc w:val="center"/>
+      </w:pPr>
+      <w:r>
+        <w:t xml:space="preserve">ConcreteStrategy2: </w:t>
+      </w:r>
+      <w:proofErr w:type="spellStart"/>
+      <w:r>
+        <w:t>LikesFilter</w:t>
+      </w:r>
+      <w:proofErr w:type="spellEnd"/>
+    </w:p>
+    <w:p>
+      <w:pPr>
+        <w:spacing w:after="0" w:line="240" w:lineRule="auto"/>
+        <w:ind w:left="720" w:right="720"/>
+        <w:jc w:val="center"/>
+      </w:pPr>
+      <w:r>
+        <w:t xml:space="preserve">ConcreteStrategy3: </w:t>
+      </w:r>
+      <w:proofErr w:type="spellStart"/>
+      <w:r>
+        <w:t>HebrewFilter</w:t>
+      </w:r>
+      <w:proofErr w:type="spellEnd"/>
+    </w:p>
+    <w:p>
+      <w:pPr>
+        <w:spacing w:after="0" w:line="240" w:lineRule="auto"/>
+        <w:ind w:left="720" w:right="720"/>
+        <w:jc w:val="center"/>
+      </w:pPr>
+      <w:r>
+        <w:t xml:space="preserve">ConcreteStrategy4: </w:t>
+      </w:r>
+      <w:proofErr w:type="spellStart"/>
+      <w:r>
+        <w:t>EnglishFilter</w:t>
+      </w:r>
+      <w:proofErr w:type="spellEnd"/>
+    </w:p>
+    <w:p>
+      <w:pPr>
+        <w:spacing w:after="0" w:line="240" w:lineRule="auto"/>
+        <w:ind w:left="720" w:right="720"/>
+        <w:jc w:val="center"/>
+      </w:pPr>
+      <w:r>
+        <w:rPr>
+          <w:noProof/>
+        </w:rPr>
+        <w:drawing>
+          <wp:inline distT="0" distB="0" distL="0" distR="0" wp14:anchorId="5FEB0495" wp14:editId="561BB0A7">
+            <wp:extent cx="5274310" cy="3198396"/>
+            <wp:effectExtent l="0" t="0" r="2540" b="2540"/>
+            <wp:docPr id="2" name="תמונה 2"/>
+            <wp:cNvGraphicFramePr>
+              <a:graphicFrameLocks xmlns:a="http://schemas.openxmlformats.org/drawingml/2006/main" noChangeAspect="1"/>
+            </wp:cNvGraphicFramePr>
+            <a:graphic xmlns:a="http://schemas.openxmlformats.org/drawingml/2006/main">
+              <a:graphicData uri="http://schemas.openxmlformats.org/drawingml/2006/picture">
+                <pic:pic xmlns:pic="http://schemas.openxmlformats.org/drawingml/2006/picture">
+                  <pic:nvPicPr>
+                    <pic:cNvPr id="0" name="Picture 2"/>
+                    <pic:cNvPicPr>
+                      <a:picLocks noChangeAspect="1" noChangeArrowheads="1"/>
+                    </pic:cNvPicPr>
+                  </pic:nvPicPr>
+                  <pic:blipFill>
+                    <a:blip r:embed="rId13">
+                      <a:extLst>
+                        <a:ext uri="{28A0092B-C50C-407E-A947-70E740481C1C}">
+                          <a14:useLocalDpi xmlns:a14="http://schemas.microsoft.com/office/drawing/2010/main" val="0"/>
+                        </a:ext>
+                      </a:extLst>
+                    </a:blip>
+                    <a:srcRect/>
+                    <a:stretch>
+                      <a:fillRect/>
+                    </a:stretch>
+                  </pic:blipFill>
+                  <pic:spPr bwMode="auto">
+                    <a:xfrm>
+                      <a:off x="0" y="0"/>
+                      <a:ext cx="5274310" cy="3198396"/>
+                    </a:xfrm>
+                    <a:prstGeom prst="rect">
+                      <a:avLst/>
+                    </a:prstGeom>
+                    <a:noFill/>
+                    <a:ln>
+                      <a:noFill/>
+                    </a:ln>
+                  </pic:spPr>
+                </pic:pic>
+              </a:graphicData>
+            </a:graphic>
+          </wp:inline>
+        </w:drawing>
+      </w:r>
     </w:p>
     <w:p>
       <w:pPr>
         <w:pStyle w:val="3"/>
         <w:rPr>
-          <w:rFonts w:hint="cs"/>
           <w:rtl/>
         </w:rPr>
       </w:pPr>
@@ -1141,7 +1786,6 @@
         <w:spacing w:after="0" w:line="240" w:lineRule="auto"/>
         <w:ind w:right="720"/>
         <w:rPr>
-          <w:rFonts w:hint="cs"/>
           <w:rtl/>
         </w:rPr>
       </w:pPr>
@@ -1179,7 +1823,15 @@
           <w:rFonts w:hint="cs"/>
           <w:rtl/>
         </w:rPr>
-        <w:t>. יש שימוש באובייקט של מחלקה זאת בכל אחד מהחלונות שקיימים באפליקציה, ולכן הלוגיקה של צביעת החלון יצאה מחוץ לטופס ספציפי אחד.</w:t>
+        <w:t xml:space="preserve">. יש שימוש באובייקט של מחלקה זאת בכל אחד </w:t>
+      </w:r>
+      <w:r>
+        <w:rPr>
+          <w:rFonts w:hint="cs"/>
+          <w:rtl/>
+        </w:rPr>
+        <w:lastRenderedPageBreak/>
+        <w:t>מהחלונות שקיימים באפליקציה, ולכן הלוגיקה של צביעת החלון יצאה מחוץ לטופס ספציפי אחד.</w:t>
       </w:r>
     </w:p>
     <w:p>
@@ -1187,7 +1839,6 @@
         <w:spacing w:after="0" w:line="240" w:lineRule="auto"/>
         <w:ind w:right="720"/>
         <w:rPr>
-          <w:rFonts w:hint="cs"/>
           <w:rtl/>
         </w:rPr>
       </w:pPr>
@@ -1276,8 +1927,6 @@
         </w:rPr>
         <w:t>).</w:t>
       </w:r>
-      <w:bookmarkStart w:id="0" w:name="_GoBack"/>
-      <w:bookmarkEnd w:id="0"/>
     </w:p>
     <w:p>
       <w:pPr>
@@ -1310,7 +1959,6 @@
           <w:rFonts w:hint="cs"/>
           <w:noProof/>
         </w:rPr>
-        <w:lastRenderedPageBreak/>
         <w:drawing>
           <wp:inline distT="0" distB="0" distL="0" distR="0">
             <wp:extent cx="5426459" cy="3248025"/>
@@ -1329,7 +1977,7 @@
                     </pic:cNvPicPr>
                   </pic:nvPicPr>
                   <pic:blipFill>
-                    <a:blip r:embed="rId11">
+                    <a:blip r:embed="rId14">
                       <a:extLst>
                         <a:ext uri="{28A0092B-C50C-407E-A947-70E740481C1C}">
                           <a14:useLocalDpi xmlns:a14="http://schemas.microsoft.com/office/drawing/2010/main" val="0"/>
@@ -1382,61 +2030,161 @@
     </w:p>
     <w:p>
       <w:pPr>
-        <w:rPr>
-          <w:rtl/>
-        </w:rPr>
-      </w:pPr>
-      <w:r>
-        <w:rPr>
-          <w:rFonts w:hint="cs"/>
-          <w:rtl/>
-        </w:rPr>
-        <w:t>[</w:t>
-      </w:r>
-      <w:r>
-        <w:t>class diagram</w:t>
-      </w:r>
-      <w:r>
-        <w:rPr>
-          <w:rFonts w:hint="cs"/>
-          <w:rtl/>
-        </w:rPr>
-        <w:t xml:space="preserve"> שמתארת את המחלקות שלכם שמעורבות בתבנית (תיאור מלא שכולל </w:t>
-      </w:r>
-      <w:r>
-        <w:t>Properties</w:t>
-      </w:r>
-      <w:r>
-        <w:rPr>
-          <w:rFonts w:hint="cs"/>
-          <w:rtl/>
-        </w:rPr>
-        <w:t xml:space="preserve"> ו- </w:t>
-      </w:r>
-      <w:r>
-        <w:t>Methods</w:t>
-      </w:r>
-      <w:r>
-        <w:rPr>
-          <w:rFonts w:hint="cs"/>
-          <w:rtl/>
-        </w:rPr>
-        <w:t>) והיחסים ביניהם (תאור מלא עבור כל יחס כפי שלמדנו בכיתה). עבור כל מחלקה שלכם, כיתבו מי המקבילה שלה (אם יש כזו) בתבנית (</w:t>
-      </w:r>
-      <w:r>
-        <w:t>Pattern</w:t>
-      </w:r>
-      <w:r>
-        <w:rPr>
-          <w:rFonts w:hint="cs"/>
-          <w:rtl/>
-        </w:rPr>
-        <w:t>) שבחרתם</w:t>
+        <w:spacing w:after="0" w:line="240" w:lineRule="auto"/>
+        <w:ind w:right="720"/>
+        <w:jc w:val="center"/>
+      </w:pPr>
+      <w:r>
+        <w:t xml:space="preserve">Visitor: </w:t>
+      </w:r>
+      <w:proofErr w:type="spellStart"/>
+      <w:r>
+        <w:t>ComplexControlPainter</w:t>
+      </w:r>
+      <w:proofErr w:type="spellEnd"/>
+    </w:p>
+    <w:p>
+      <w:pPr>
+        <w:spacing w:after="0" w:line="240" w:lineRule="auto"/>
+        <w:ind w:right="720"/>
+        <w:jc w:val="center"/>
+      </w:pPr>
+      <w:r>
+        <w:t>Element: Control</w:t>
+      </w:r>
+    </w:p>
+    <w:p>
+      <w:pPr>
+        <w:spacing w:after="0" w:line="240" w:lineRule="auto"/>
+        <w:ind w:right="720"/>
+        <w:jc w:val="center"/>
+      </w:pPr>
+      <w:proofErr w:type="gramStart"/>
+      <w:r>
+        <w:t>ConcreteElement1 :</w:t>
+      </w:r>
+      <w:proofErr w:type="gramEnd"/>
+      <w:r>
+        <w:t xml:space="preserve"> </w:t>
+      </w:r>
+      <w:proofErr w:type="spellStart"/>
+      <w:r>
+        <w:t>AdditionalPageInfoForm</w:t>
+      </w:r>
+      <w:proofErr w:type="spellEnd"/>
+    </w:p>
+    <w:p>
+      <w:pPr>
+        <w:spacing w:after="0" w:line="240" w:lineRule="auto"/>
+        <w:ind w:right="720"/>
+        <w:jc w:val="center"/>
+      </w:pPr>
+      <w:proofErr w:type="gramStart"/>
+      <w:r>
+        <w:t>ConcreteElement2 :</w:t>
+      </w:r>
+      <w:proofErr w:type="gramEnd"/>
+      <w:r>
+        <w:t xml:space="preserve"> </w:t>
+      </w:r>
+      <w:proofErr w:type="spellStart"/>
+      <w:r>
+        <w:t>FormImageEditing</w:t>
+      </w:r>
+      <w:proofErr w:type="spellEnd"/>
+    </w:p>
+    <w:p>
+      <w:pPr>
+        <w:spacing w:after="0" w:line="240" w:lineRule="auto"/>
+        <w:ind w:right="720"/>
+        <w:jc w:val="center"/>
+      </w:pPr>
+      <w:proofErr w:type="gramStart"/>
+      <w:r>
+        <w:t>ConcreteElement3 :</w:t>
+      </w:r>
+      <w:proofErr w:type="gramEnd"/>
+      <w:r>
+        <w:t xml:space="preserve"> </w:t>
+      </w:r>
+      <w:proofErr w:type="spellStart"/>
+      <w:r>
+        <w:t>MainForm</w:t>
+      </w:r>
+      <w:proofErr w:type="spellEnd"/>
+    </w:p>
+    <w:p>
+      <w:pPr>
+        <w:spacing w:after="0" w:line="240" w:lineRule="auto"/>
+        <w:ind w:right="720"/>
+        <w:jc w:val="center"/>
+      </w:pPr>
+    </w:p>
+    <w:p>
+      <w:pPr>
+        <w:rPr>
+          <w:rtl/>
+        </w:rPr>
+      </w:pPr>
+      <w:r>
+        <w:rPr>
+          <w:rFonts w:cs="Arial" w:hint="cs"/>
+          <w:noProof/>
+          <w:rtl/>
+        </w:rPr>
+        <w:drawing>
+          <wp:inline distT="0" distB="0" distL="0" distR="0">
+            <wp:extent cx="5274310" cy="3364160"/>
+            <wp:effectExtent l="0" t="0" r="2540" b="0"/>
+            <wp:docPr id="13" name="תמונה 13"/>
+            <wp:cNvGraphicFramePr>
+              <a:graphicFrameLocks xmlns:a="http://schemas.openxmlformats.org/drawingml/2006/main" noChangeAspect="1"/>
+            </wp:cNvGraphicFramePr>
+            <a:graphic xmlns:a="http://schemas.openxmlformats.org/drawingml/2006/main">
+              <a:graphicData uri="http://schemas.openxmlformats.org/drawingml/2006/picture">
+                <pic:pic xmlns:pic="http://schemas.openxmlformats.org/drawingml/2006/picture">
+                  <pic:nvPicPr>
+                    <pic:cNvPr id="0" name="Picture 4"/>
+                    <pic:cNvPicPr>
+                      <a:picLocks noChangeAspect="1" noChangeArrowheads="1"/>
+                    </pic:cNvPicPr>
+                  </pic:nvPicPr>
+                  <pic:blipFill>
+                    <a:blip r:embed="rId15" cstate="print">
+                      <a:extLst>
+                        <a:ext uri="{28A0092B-C50C-407E-A947-70E740481C1C}">
+                          <a14:useLocalDpi xmlns:a14="http://schemas.microsoft.com/office/drawing/2010/main" val="0"/>
+                        </a:ext>
+                      </a:extLst>
+                    </a:blip>
+                    <a:srcRect/>
+                    <a:stretch>
+                      <a:fillRect/>
+                    </a:stretch>
+                  </pic:blipFill>
+                  <pic:spPr bwMode="auto">
+                    <a:xfrm>
+                      <a:off x="0" y="0"/>
+                      <a:ext cx="5274310" cy="3364160"/>
+                    </a:xfrm>
+                    <a:prstGeom prst="rect">
+                      <a:avLst/>
+                    </a:prstGeom>
+                    <a:noFill/>
+                    <a:ln>
+                      <a:noFill/>
+                    </a:ln>
+                  </pic:spPr>
+                </pic:pic>
+              </a:graphicData>
+            </a:graphic>
+          </wp:inline>
+        </w:drawing>
       </w:r>
     </w:p>
     <w:sectPr>
-      <w:headerReference w:type="default" r:id="rId12"/>
-      <w:footerReference w:type="default" r:id="rId13"/>
+      <w:headerReference w:type="default" r:id="rId16"/>
+      <w:footerReference w:type="default" r:id="rId17"/>
       <w:pgSz w:w="11906" w:h="16838"/>
       <w:pgMar w:top="825" w:right="1800" w:bottom="426" w:left="1800" w:header="142" w:footer="271" w:gutter="0"/>
       <w:cols w:space="708"/>
@@ -1588,7 +2336,7 @@
                                     <w:rtl/>
                                     <w:lang w:val="he-IL"/>
                                   </w:rPr>
-                                  <w:t>1</w:t>
+                                  <w:t>3</w:t>
                                 </w:r>
                                 <w:r>
                                   <w:rPr>
@@ -1737,7 +2485,7 @@
                               <w:rtl/>
                               <w:lang w:val="he-IL"/>
                             </w:rPr>
-                            <w:t>1</w:t>
+                            <w:t>3</w:t>
                           </w:r>
                           <w:r>
                             <w:rPr>
@@ -5590,7 +6338,7 @@
 </file>
 
 <file path=customXml/itemProps2.xml><?xml version="1.0" encoding="utf-8"?>
-<ds:datastoreItem xmlns:ds="http://schemas.openxmlformats.org/officeDocument/2006/customXml" ds:itemID="{3AE76567-9AB1-4C48-8FFB-81ECF316CF8E}">
+<ds:datastoreItem xmlns:ds="http://schemas.openxmlformats.org/officeDocument/2006/customXml" ds:itemID="{D966D41C-A258-49B9-A63F-6B8ED9CA13A7}">
   <ds:schemaRefs>
     <ds:schemaRef ds:uri="http://schemas.openxmlformats.org/officeDocument/2006/bibliography"/>
   </ds:schemaRefs>

</xml_diff>